<commit_message>
Aggiunti Vincoli di base sulle tabelle
Aggiunti i seguenti vincoli alle tabelle : EmailLegit , SalarioPositivo , ValutazioneLimitata , ScadenzaEsistente , DataTerminazioneEsistente,  OrarioFineMeetingEsistente , DataFineMeetingEsistente ,  PianoEsistente , CapienzaEsistente
</commit_message>
<xml_diff>
--- a/Documentazione/BD/Creazione della Struttura Database.docx
+++ b/Documentazione/BD/Creazione della Struttura Database.docx
@@ -307,117 +307,47 @@
     </w:p>
     <w:p/>
     <w:p>
-      <w:pPr>
-        <w:rPr>
-          <w:lang w:val="en-US"/>
-        </w:rPr>
-      </w:pPr>
-      <w:r>
-        <w:rPr>
-          <w:lang w:val="en-US"/>
-        </w:rPr>
+      <w:r>
         <w:t>CREATE TABLE Comune</w:t>
       </w:r>
     </w:p>
     <w:p>
-      <w:pPr>
-        <w:rPr>
-          <w:lang w:val="en-US"/>
-        </w:rPr>
-      </w:pPr>
-      <w:r>
-        <w:rPr>
-          <w:lang w:val="en-US"/>
-        </w:rPr>
+      <w:r>
         <w:t>(</w:t>
       </w:r>
     </w:p>
     <w:p>
-      <w:pPr>
-        <w:rPr>
-          <w:lang w:val="en-US"/>
-        </w:rPr>
-      </w:pPr>
-      <w:r>
-        <w:rPr>
-          <w:lang w:val="en-US"/>
-        </w:rPr>
+      <w:r>
         <w:tab/>
         <w:t>CodComune CHAR(4) PRIMARY KEY,</w:t>
       </w:r>
     </w:p>
     <w:p>
-      <w:pPr>
-        <w:rPr>
-          <w:lang w:val="en-US"/>
-        </w:rPr>
-      </w:pPr>
-      <w:r>
-        <w:rPr>
-          <w:lang w:val="en-US"/>
-        </w:rPr>
+      <w:r>
         <w:tab/>
         <w:t>NomeComune VARCHAR(30) NOT NULL,</w:t>
       </w:r>
     </w:p>
     <w:p>
-      <w:pPr>
-        <w:rPr>
-          <w:lang w:val="en-US"/>
-        </w:rPr>
-      </w:pPr>
-      <w:r>
-        <w:rPr>
-          <w:lang w:val="en-US"/>
-        </w:rPr>
+      <w:r>
         <w:tab/>
         <w:t>Provincia CHAR(2),</w:t>
       </w:r>
     </w:p>
     <w:p>
-      <w:pPr>
-        <w:rPr>
-          <w:lang w:val="en-US"/>
-        </w:rPr>
-      </w:pPr>
-      <w:r>
-        <w:rPr>
-          <w:lang w:val="en-US"/>
-        </w:rPr>
-        <w:tab/>
-      </w:r>
-    </w:p>
-    <w:p>
-      <w:pPr>
-        <w:rPr>
-          <w:lang w:val="en-US"/>
-        </w:rPr>
-      </w:pPr>
-      <w:r>
-        <w:rPr>
-          <w:lang w:val="en-US"/>
-        </w:rPr>
+      <w:r>
+        <w:tab/>
+      </w:r>
+    </w:p>
+    <w:p>
+      <w:r>
         <w:tab/>
         <w:t>FOREIGN KEY (Provincia) REFERENCES Provincia(CodProvincia)</w:t>
       </w:r>
     </w:p>
-    <w:p>
-      <w:pPr>
-        <w:rPr>
-          <w:lang w:val="en-US"/>
-        </w:rPr>
-      </w:pPr>
-    </w:p>
-    <w:p>
-      <w:pPr>
-        <w:rPr>
-          <w:lang w:val="en-US"/>
-        </w:rPr>
-      </w:pPr>
-      <w:r>
-        <w:rPr>
-          <w:lang w:val="en-US"/>
-        </w:rPr>
+    <w:p/>
+    <w:p>
+      <w:r>
         <w:t>);</w:t>
       </w:r>
     </w:p>
@@ -432,32 +362,15 @@
       <w:pPr>
         <w:rPr>
           <w:u w:val="single"/>
-          <w:lang w:val="en-US"/>
-        </w:rPr>
-      </w:pPr>
-      <w:r>
-        <w:rPr>
-          <w:lang w:val="en-US"/>
-        </w:rPr>
+        </w:rPr>
+      </w:pPr>
+      <w:r>
         <w:t>(</w:t>
       </w:r>
     </w:p>
     <w:p>
-      <w:pPr>
-        <w:rPr>
-          <w:lang w:val="en-US"/>
-        </w:rPr>
-      </w:pPr>
-      <w:r>
-        <w:rPr>
-          <w:lang w:val="en-US"/>
-        </w:rPr>
-        <w:tab/>
-      </w:r>
-      <w:r>
-        <w:rPr>
-          <w:lang w:val="en-US"/>
-        </w:rPr>
+      <w:r>
+        <w:tab/>
         <w:t>CF CHAR(16) PRIMARY KEY,</w:t>
       </w:r>
     </w:p>
@@ -468,10 +381,12 @@
         </w:rPr>
       </w:pPr>
       <w:r>
-        <w:rPr>
-          <w:lang w:val="en-US"/>
-        </w:rPr>
-        <w:tab/>
+        <w:tab/>
+      </w:r>
+      <w:r>
+        <w:rPr>
+          <w:lang w:val="en-US"/>
+        </w:rPr>
         <w:t>Nome VARCHAR(30) NOT NULL,</w:t>
       </w:r>
     </w:p>
@@ -1558,6 +1473,654 @@
           <w:szCs w:val="32"/>
         </w:rPr>
       </w:pPr>
+    </w:p>
+    <w:p>
+      <w:pPr>
+        <w:jc w:val="center"/>
+        <w:rPr>
+          <w:rFonts w:ascii="Consolas" w:hAnsi="Consolas"/>
+          <w:sz w:val="32"/>
+          <w:szCs w:val="32"/>
+        </w:rPr>
+      </w:pPr>
+      <w:r>
+        <w:rPr>
+          <w:rFonts w:ascii="Consolas" w:hAnsi="Consolas"/>
+          <w:sz w:val="32"/>
+          <w:szCs w:val="32"/>
+        </w:rPr>
+        <w:lastRenderedPageBreak/>
+        <w:t>INSERIMENTO DEI VINCOLI NELLE TABELLE</w:t>
+      </w:r>
+    </w:p>
+    <w:p>
+      <w:pPr>
+        <w:jc w:val="center"/>
+        <w:rPr>
+          <w:rFonts w:ascii="Consolas" w:hAnsi="Consolas"/>
+          <w:sz w:val="32"/>
+          <w:szCs w:val="32"/>
+        </w:rPr>
+      </w:pPr>
+    </w:p>
+    <w:p>
+      <w:pPr>
+        <w:jc w:val="center"/>
+        <w:rPr>
+          <w:rFonts w:ascii="Consolas" w:hAnsi="Consolas"/>
+          <w:u w:val="single"/>
+        </w:rPr>
+      </w:pPr>
+      <w:r>
+        <w:rPr>
+          <w:rFonts w:ascii="Consolas" w:hAnsi="Consolas"/>
+          <w:u w:val="single"/>
+        </w:rPr>
+        <w:t>VINCOLI SULLA TABELLA DIPENDENTE:</w:t>
+      </w:r>
+    </w:p>
+    <w:p>
+      <w:pPr>
+        <w:rPr>
+          <w:rFonts w:ascii="Consolas" w:hAnsi="Consolas"/>
+        </w:rPr>
+      </w:pPr>
+    </w:p>
+    <w:p>
+      <w:pPr>
+        <w:rPr>
+          <w:rFonts w:ascii="Consolas" w:hAnsi="Consolas"/>
+        </w:rPr>
+      </w:pPr>
+      <w:r>
+        <w:rPr>
+          <w:rFonts w:ascii="Consolas" w:hAnsi="Consolas"/>
+        </w:rPr>
+        <w:t>ALTER TABLE dipendente</w:t>
+      </w:r>
+    </w:p>
+    <w:p>
+      <w:pPr>
+        <w:rPr>
+          <w:rFonts w:ascii="Consolas" w:hAnsi="Consolas"/>
+          <w:lang w:val="en-US"/>
+        </w:rPr>
+      </w:pPr>
+      <w:r>
+        <w:rPr>
+          <w:rFonts w:ascii="Consolas" w:hAnsi="Consolas"/>
+        </w:rPr>
+        <w:tab/>
+      </w:r>
+      <w:r>
+        <w:rPr>
+          <w:rFonts w:ascii="Consolas" w:hAnsi="Consolas"/>
+          <w:lang w:val="en-US"/>
+        </w:rPr>
+        <w:t xml:space="preserve">ADD CONSTRAINT EmailLegit </w:t>
+      </w:r>
+    </w:p>
+    <w:p>
+      <w:pPr>
+        <w:rPr>
+          <w:rFonts w:ascii="Consolas" w:hAnsi="Consolas"/>
+          <w:lang w:val="en-US"/>
+        </w:rPr>
+      </w:pPr>
+      <w:r>
+        <w:rPr>
+          <w:rFonts w:ascii="Consolas" w:hAnsi="Consolas"/>
+          <w:lang w:val="en-US"/>
+        </w:rPr>
+        <w:tab/>
+      </w:r>
+      <w:r>
+        <w:rPr>
+          <w:rFonts w:ascii="Consolas" w:hAnsi="Consolas"/>
+          <w:lang w:val="en-US"/>
+        </w:rPr>
+        <w:tab/>
+        <w:t>CHECK (email ~* '^[A-Za-z0-9._%-]+[@][A-Za-z0-9.-]+[.][A-Za-z]+$');</w:t>
+      </w:r>
+    </w:p>
+    <w:p>
+      <w:pPr>
+        <w:rPr>
+          <w:rFonts w:ascii="Consolas" w:hAnsi="Consolas"/>
+          <w:lang w:val="en-US"/>
+        </w:rPr>
+      </w:pPr>
+    </w:p>
+    <w:p>
+      <w:pPr>
+        <w:rPr>
+          <w:rFonts w:ascii="Consolas" w:hAnsi="Consolas"/>
+        </w:rPr>
+      </w:pPr>
+      <w:r>
+        <w:rPr>
+          <w:rFonts w:ascii="Consolas" w:hAnsi="Consolas"/>
+        </w:rPr>
+        <w:t>ALTER TABLE dipendente</w:t>
+      </w:r>
+    </w:p>
+    <w:p>
+      <w:pPr>
+        <w:rPr>
+          <w:rFonts w:ascii="Consolas" w:hAnsi="Consolas"/>
+        </w:rPr>
+      </w:pPr>
+      <w:r>
+        <w:rPr>
+          <w:rFonts w:ascii="Consolas" w:hAnsi="Consolas"/>
+        </w:rPr>
+        <w:tab/>
+        <w:t>ADD CONSTRAINT SalarioPositivo</w:t>
+      </w:r>
+    </w:p>
+    <w:p>
+      <w:pPr>
+        <w:rPr>
+          <w:rFonts w:ascii="Consolas" w:hAnsi="Consolas"/>
+        </w:rPr>
+      </w:pPr>
+      <w:r>
+        <w:rPr>
+          <w:rFonts w:ascii="Consolas" w:hAnsi="Consolas"/>
+        </w:rPr>
+        <w:tab/>
+      </w:r>
+      <w:r>
+        <w:rPr>
+          <w:rFonts w:ascii="Consolas" w:hAnsi="Consolas"/>
+        </w:rPr>
+        <w:tab/>
+        <w:t>CHECK (salario &gt;= 0);</w:t>
+      </w:r>
+    </w:p>
+    <w:p>
+      <w:pPr>
+        <w:rPr>
+          <w:rFonts w:ascii="Consolas" w:hAnsi="Consolas"/>
+        </w:rPr>
+      </w:pPr>
+    </w:p>
+    <w:p>
+      <w:pPr>
+        <w:rPr>
+          <w:rFonts w:ascii="Consolas" w:hAnsi="Consolas"/>
+        </w:rPr>
+      </w:pPr>
+      <w:r>
+        <w:rPr>
+          <w:rFonts w:ascii="Consolas" w:hAnsi="Consolas"/>
+        </w:rPr>
+        <w:t>ALTER TABLE dipendente</w:t>
+      </w:r>
+    </w:p>
+    <w:p>
+      <w:pPr>
+        <w:rPr>
+          <w:rFonts w:ascii="Consolas" w:hAnsi="Consolas"/>
+        </w:rPr>
+      </w:pPr>
+      <w:r>
+        <w:rPr>
+          <w:rFonts w:ascii="Consolas" w:hAnsi="Consolas"/>
+        </w:rPr>
+        <w:tab/>
+        <w:t xml:space="preserve">ADD CONSTRAINT ValutazioneLimitata </w:t>
+      </w:r>
+    </w:p>
+    <w:p>
+      <w:pPr>
+        <w:rPr>
+          <w:rFonts w:ascii="Consolas" w:hAnsi="Consolas"/>
+        </w:rPr>
+      </w:pPr>
+      <w:r>
+        <w:rPr>
+          <w:rFonts w:ascii="Consolas" w:hAnsi="Consolas"/>
+        </w:rPr>
+        <w:tab/>
+      </w:r>
+      <w:r>
+        <w:rPr>
+          <w:rFonts w:ascii="Consolas" w:hAnsi="Consolas"/>
+        </w:rPr>
+        <w:tab/>
+        <w:t>CHECK (valutazione BETWEEN 0 AND 10 );</w:t>
+      </w:r>
+    </w:p>
+    <w:p>
+      <w:pPr>
+        <w:jc w:val="center"/>
+        <w:rPr>
+          <w:rFonts w:ascii="Consolas" w:hAnsi="Consolas"/>
+          <w:sz w:val="32"/>
+          <w:szCs w:val="32"/>
+        </w:rPr>
+      </w:pPr>
+    </w:p>
+    <w:p>
+      <w:pPr>
+        <w:rPr>
+          <w:rFonts w:ascii="Consolas" w:hAnsi="Consolas"/>
+        </w:rPr>
+      </w:pPr>
+    </w:p>
+    <w:p>
+      <w:pPr>
+        <w:jc w:val="center"/>
+        <w:rPr>
+          <w:rFonts w:ascii="Consolas" w:hAnsi="Consolas"/>
+          <w:u w:val="single"/>
+        </w:rPr>
+      </w:pPr>
+      <w:r>
+        <w:rPr>
+          <w:rFonts w:ascii="Consolas" w:hAnsi="Consolas"/>
+          <w:u w:val="single"/>
+        </w:rPr>
+        <w:t>VINCOLI SULLA TABELLA PROGETTO:</w:t>
+      </w:r>
+    </w:p>
+    <w:p>
+      <w:pPr>
+        <w:rPr>
+          <w:rFonts w:ascii="Consolas" w:hAnsi="Consolas" w:cstheme="minorHAnsi"/>
+        </w:rPr>
+      </w:pPr>
+      <w:r>
+        <w:rPr>
+          <w:rFonts w:ascii="Consolas" w:hAnsi="Consolas" w:cstheme="minorHAnsi"/>
+        </w:rPr>
+        <w:t>ALTER TABLE progetto</w:t>
+      </w:r>
+    </w:p>
+    <w:p>
+      <w:pPr>
+        <w:rPr>
+          <w:rFonts w:ascii="Consolas" w:hAnsi="Consolas" w:cstheme="minorHAnsi"/>
+        </w:rPr>
+      </w:pPr>
+      <w:r>
+        <w:rPr>
+          <w:rFonts w:ascii="Consolas" w:hAnsi="Consolas" w:cstheme="minorHAnsi"/>
+        </w:rPr>
+        <w:tab/>
+        <w:t>ADD CONSTRAINT ScadenzaEsistente</w:t>
+      </w:r>
+    </w:p>
+    <w:p>
+      <w:pPr>
+        <w:rPr>
+          <w:rFonts w:ascii="Consolas" w:hAnsi="Consolas" w:cstheme="minorHAnsi"/>
+        </w:rPr>
+      </w:pPr>
+      <w:r>
+        <w:rPr>
+          <w:rFonts w:ascii="Consolas" w:hAnsi="Consolas" w:cstheme="minorHAnsi"/>
+        </w:rPr>
+        <w:tab/>
+      </w:r>
+      <w:r>
+        <w:rPr>
+          <w:rFonts w:ascii="Consolas" w:hAnsi="Consolas" w:cstheme="minorHAnsi"/>
+        </w:rPr>
+        <w:tab/>
+        <w:t>CHECK (scadenza &gt;= datacreazione);</w:t>
+      </w:r>
+    </w:p>
+    <w:p>
+      <w:pPr>
+        <w:rPr>
+          <w:rFonts w:ascii="Consolas" w:hAnsi="Consolas" w:cstheme="minorHAnsi"/>
+        </w:rPr>
+      </w:pPr>
+    </w:p>
+    <w:p>
+      <w:pPr>
+        <w:rPr>
+          <w:rFonts w:ascii="Consolas" w:hAnsi="Consolas" w:cstheme="minorHAnsi"/>
+        </w:rPr>
+      </w:pPr>
+      <w:r>
+        <w:rPr>
+          <w:rFonts w:ascii="Consolas" w:hAnsi="Consolas" w:cstheme="minorHAnsi"/>
+        </w:rPr>
+        <w:t>ALTER TABLE progetto</w:t>
+      </w:r>
+    </w:p>
+    <w:p>
+      <w:pPr>
+        <w:rPr>
+          <w:rFonts w:ascii="Consolas" w:hAnsi="Consolas" w:cstheme="minorHAnsi"/>
+        </w:rPr>
+      </w:pPr>
+      <w:r>
+        <w:rPr>
+          <w:rFonts w:ascii="Consolas" w:hAnsi="Consolas" w:cstheme="minorHAnsi"/>
+        </w:rPr>
+        <w:tab/>
+        <w:t>ADD CONSTRAINT DataTerminazioneEsistente</w:t>
+      </w:r>
+    </w:p>
+    <w:p>
+      <w:pPr>
+        <w:rPr>
+          <w:rFonts w:ascii="Consolas" w:hAnsi="Consolas" w:cstheme="minorHAnsi"/>
+        </w:rPr>
+      </w:pPr>
+      <w:r>
+        <w:rPr>
+          <w:rFonts w:ascii="Consolas" w:hAnsi="Consolas" w:cstheme="minorHAnsi"/>
+        </w:rPr>
+        <w:tab/>
+      </w:r>
+      <w:r>
+        <w:rPr>
+          <w:rFonts w:ascii="Consolas" w:hAnsi="Consolas" w:cstheme="minorHAnsi"/>
+        </w:rPr>
+        <w:tab/>
+        <w:t>CHECK (dataterminazione &gt;= datacreazione);</w:t>
+      </w:r>
+    </w:p>
+    <w:p>
+      <w:pPr>
+        <w:rPr>
+          <w:rFonts w:ascii="Consolas" w:hAnsi="Consolas" w:cstheme="minorHAnsi"/>
+        </w:rPr>
+      </w:pPr>
+    </w:p>
+    <w:p>
+      <w:pPr>
+        <w:jc w:val="center"/>
+        <w:rPr>
+          <w:rFonts w:ascii="Consolas" w:hAnsi="Consolas" w:cstheme="minorHAnsi"/>
+          <w:u w:val="single"/>
+          <w:lang w:val="en-US"/>
+        </w:rPr>
+      </w:pPr>
+    </w:p>
+    <w:p>
+      <w:pPr>
+        <w:jc w:val="center"/>
+        <w:rPr>
+          <w:rFonts w:ascii="Consolas" w:hAnsi="Consolas" w:cstheme="minorHAnsi"/>
+          <w:u w:val="single"/>
+          <w:lang w:val="en-US"/>
+        </w:rPr>
+      </w:pPr>
+      <w:r>
+        <w:rPr>
+          <w:rFonts w:ascii="Consolas" w:hAnsi="Consolas" w:cstheme="minorHAnsi"/>
+          <w:u w:val="single"/>
+          <w:lang w:val="en-US"/>
+        </w:rPr>
+        <w:t>VINCOLI SULLA TABELLA MEETING:</w:t>
+      </w:r>
+    </w:p>
+    <w:p>
+      <w:pPr>
+        <w:rPr>
+          <w:rFonts w:ascii="Consolas" w:hAnsi="Consolas" w:cstheme="minorHAnsi"/>
+          <w:lang w:val="en-US"/>
+        </w:rPr>
+      </w:pPr>
+    </w:p>
+    <w:p>
+      <w:pPr>
+        <w:rPr>
+          <w:rFonts w:ascii="Consolas" w:hAnsi="Consolas" w:cstheme="minorHAnsi"/>
+          <w:lang w:val="en-US"/>
+        </w:rPr>
+      </w:pPr>
+      <w:r>
+        <w:rPr>
+          <w:rFonts w:ascii="Consolas" w:hAnsi="Consolas" w:cstheme="minorHAnsi"/>
+          <w:lang w:val="en-US"/>
+        </w:rPr>
+        <w:t>ALTER TABLE meeting</w:t>
+      </w:r>
+    </w:p>
+    <w:p>
+      <w:pPr>
+        <w:rPr>
+          <w:rFonts w:ascii="Consolas" w:hAnsi="Consolas" w:cstheme="minorHAnsi"/>
+          <w:lang w:val="en-US"/>
+        </w:rPr>
+      </w:pPr>
+      <w:r>
+        <w:rPr>
+          <w:rFonts w:ascii="Consolas" w:hAnsi="Consolas" w:cstheme="minorHAnsi"/>
+          <w:lang w:val="en-US"/>
+        </w:rPr>
+        <w:tab/>
+        <w:t>ADD CONSTRAINT OrarioFineMeetingEsistente</w:t>
+      </w:r>
+    </w:p>
+    <w:p>
+      <w:pPr>
+        <w:rPr>
+          <w:rFonts w:ascii="Consolas" w:hAnsi="Consolas" w:cstheme="minorHAnsi"/>
+          <w:lang w:val="en-US"/>
+        </w:rPr>
+      </w:pPr>
+      <w:r>
+        <w:rPr>
+          <w:rFonts w:ascii="Consolas" w:hAnsi="Consolas" w:cstheme="minorHAnsi"/>
+          <w:lang w:val="en-US"/>
+        </w:rPr>
+        <w:tab/>
+      </w:r>
+      <w:r>
+        <w:rPr>
+          <w:rFonts w:ascii="Consolas" w:hAnsi="Consolas" w:cstheme="minorHAnsi"/>
+          <w:lang w:val="en-US"/>
+        </w:rPr>
+        <w:tab/>
+        <w:t>CHECK (orariofine &gt;= orarioinizio);</w:t>
+      </w:r>
+    </w:p>
+    <w:p>
+      <w:pPr>
+        <w:rPr>
+          <w:rFonts w:ascii="Consolas" w:hAnsi="Consolas" w:cstheme="minorHAnsi"/>
+          <w:lang w:val="en-US"/>
+        </w:rPr>
+      </w:pPr>
+    </w:p>
+    <w:p>
+      <w:pPr>
+        <w:rPr>
+          <w:rFonts w:ascii="Consolas" w:hAnsi="Consolas" w:cstheme="minorHAnsi"/>
+          <w:lang w:val="en-US"/>
+        </w:rPr>
+      </w:pPr>
+      <w:r>
+        <w:rPr>
+          <w:rFonts w:ascii="Consolas" w:hAnsi="Consolas" w:cstheme="minorHAnsi"/>
+          <w:lang w:val="en-US"/>
+        </w:rPr>
+        <w:t>ALTER TABLE meeting</w:t>
+      </w:r>
+    </w:p>
+    <w:p>
+      <w:pPr>
+        <w:rPr>
+          <w:rFonts w:ascii="Consolas" w:hAnsi="Consolas" w:cstheme="minorHAnsi"/>
+          <w:lang w:val="en-US"/>
+        </w:rPr>
+      </w:pPr>
+      <w:r>
+        <w:rPr>
+          <w:rFonts w:ascii="Consolas" w:hAnsi="Consolas" w:cstheme="minorHAnsi"/>
+          <w:lang w:val="en-US"/>
+        </w:rPr>
+        <w:tab/>
+        <w:t>ADD CONSTRAINT DataFineMeetingEsistente</w:t>
+      </w:r>
+    </w:p>
+    <w:p>
+      <w:pPr>
+        <w:rPr>
+          <w:rFonts w:ascii="Consolas" w:hAnsi="Consolas" w:cstheme="minorHAnsi"/>
+        </w:rPr>
+      </w:pPr>
+      <w:r>
+        <w:rPr>
+          <w:rFonts w:ascii="Consolas" w:hAnsi="Consolas" w:cstheme="minorHAnsi"/>
+          <w:lang w:val="en-US"/>
+        </w:rPr>
+        <w:tab/>
+      </w:r>
+      <w:r>
+        <w:rPr>
+          <w:rFonts w:ascii="Consolas" w:hAnsi="Consolas" w:cstheme="minorHAnsi"/>
+          <w:lang w:val="en-US"/>
+        </w:rPr>
+        <w:tab/>
+      </w:r>
+      <w:r>
+        <w:rPr>
+          <w:rFonts w:ascii="Consolas" w:hAnsi="Consolas" w:cstheme="minorHAnsi"/>
+        </w:rPr>
+        <w:t>CHECK (datafine &gt;= datainizio);</w:t>
+      </w:r>
+    </w:p>
+    <w:p>
+      <w:pPr>
+        <w:rPr>
+          <w:rFonts w:ascii="Consolas" w:hAnsi="Consolas" w:cstheme="minorHAnsi"/>
+        </w:rPr>
+      </w:pPr>
+    </w:p>
+    <w:p>
+      <w:pPr>
+        <w:jc w:val="center"/>
+        <w:rPr>
+          <w:rFonts w:ascii="Consolas" w:hAnsi="Consolas" w:cstheme="minorHAnsi"/>
+          <w:u w:val="single"/>
+        </w:rPr>
+      </w:pPr>
+    </w:p>
+    <w:p>
+      <w:pPr>
+        <w:jc w:val="center"/>
+        <w:rPr>
+          <w:rFonts w:ascii="Consolas" w:hAnsi="Consolas" w:cstheme="minorHAnsi"/>
+          <w:u w:val="single"/>
+        </w:rPr>
+      </w:pPr>
+      <w:r>
+        <w:rPr>
+          <w:rFonts w:ascii="Consolas" w:hAnsi="Consolas" w:cstheme="minorHAnsi"/>
+          <w:u w:val="single"/>
+        </w:rPr>
+        <w:t>VINCOLI SULLA TABELLA SALARIUNIONE:</w:t>
+      </w:r>
+    </w:p>
+    <w:p>
+      <w:pPr>
+        <w:rPr>
+          <w:rFonts w:ascii="Consolas" w:hAnsi="Consolas" w:cstheme="minorHAnsi"/>
+        </w:rPr>
+      </w:pPr>
+      <w:r>
+        <w:rPr>
+          <w:rFonts w:ascii="Consolas" w:hAnsi="Consolas" w:cstheme="minorHAnsi"/>
+        </w:rPr>
+        <w:t>ALTER TABLE salariunione</w:t>
+      </w:r>
+    </w:p>
+    <w:p>
+      <w:pPr>
+        <w:rPr>
+          <w:rFonts w:ascii="Consolas" w:hAnsi="Consolas" w:cstheme="minorHAnsi"/>
+        </w:rPr>
+      </w:pPr>
+      <w:r>
+        <w:rPr>
+          <w:rFonts w:ascii="Consolas" w:hAnsi="Consolas" w:cstheme="minorHAnsi"/>
+        </w:rPr>
+        <w:tab/>
+        <w:t>ADD CONSTRAINT PianoEsistente</w:t>
+      </w:r>
+    </w:p>
+    <w:p>
+      <w:pPr>
+        <w:rPr>
+          <w:rFonts w:ascii="Consolas" w:hAnsi="Consolas" w:cstheme="minorHAnsi"/>
+        </w:rPr>
+      </w:pPr>
+      <w:r>
+        <w:rPr>
+          <w:rFonts w:ascii="Consolas" w:hAnsi="Consolas" w:cstheme="minorHAnsi"/>
+        </w:rPr>
+        <w:tab/>
+      </w:r>
+      <w:r>
+        <w:rPr>
+          <w:rFonts w:ascii="Consolas" w:hAnsi="Consolas" w:cstheme="minorHAnsi"/>
+        </w:rPr>
+        <w:tab/>
+        <w:t>CHECK (piano &gt;=0);</w:t>
+      </w:r>
+    </w:p>
+    <w:p>
+      <w:pPr>
+        <w:rPr>
+          <w:rFonts w:ascii="Consolas" w:hAnsi="Consolas" w:cstheme="minorHAnsi"/>
+        </w:rPr>
+      </w:pPr>
+    </w:p>
+    <w:p>
+      <w:pPr>
+        <w:rPr>
+          <w:rFonts w:ascii="Consolas" w:hAnsi="Consolas" w:cstheme="minorHAnsi"/>
+        </w:rPr>
+      </w:pPr>
+      <w:r>
+        <w:rPr>
+          <w:rFonts w:ascii="Consolas" w:hAnsi="Consolas" w:cstheme="minorHAnsi"/>
+        </w:rPr>
+        <w:t>ALTER TABLE salariunione</w:t>
+      </w:r>
+    </w:p>
+    <w:p>
+      <w:pPr>
+        <w:rPr>
+          <w:rFonts w:ascii="Consolas" w:hAnsi="Consolas" w:cstheme="minorHAnsi"/>
+        </w:rPr>
+      </w:pPr>
+      <w:r>
+        <w:rPr>
+          <w:rFonts w:ascii="Consolas" w:hAnsi="Consolas" w:cstheme="minorHAnsi"/>
+        </w:rPr>
+        <w:tab/>
+        <w:t>ADD CONSTRAINT CapienzaEsistente</w:t>
+      </w:r>
+    </w:p>
+    <w:p>
+      <w:pPr>
+        <w:rPr>
+          <w:rFonts w:ascii="Consolas" w:hAnsi="Consolas" w:cstheme="minorHAnsi"/>
+        </w:rPr>
+      </w:pPr>
+      <w:r>
+        <w:rPr>
+          <w:rFonts w:ascii="Consolas" w:hAnsi="Consolas" w:cstheme="minorHAnsi"/>
+        </w:rPr>
+        <w:tab/>
+      </w:r>
+      <w:r>
+        <w:rPr>
+          <w:rFonts w:ascii="Consolas" w:hAnsi="Consolas" w:cstheme="minorHAnsi"/>
+        </w:rPr>
+        <w:tab/>
+        <w:t>CHECK (capienza &gt;=0);</w:t>
+      </w:r>
     </w:p>
     <w:sectPr>
       <w:pgSz w:w="11906" w:h="16838"/>

</xml_diff>